<commit_message>
modify presentation and script
</commit_message>
<xml_diff>
--- a/기획/발표자료/온식고 스크립트.docx
+++ b/기획/발표자료/온식고 스크립트.docx
@@ -116,41 +116,6 @@
         <w:t>.</w:t>
       </w:r>
       <w:r>
-        <w:t xml:space="preserve"> </w:t>
-      </w:r>
-      <w:r>
-        <w:rPr>
-          <w:rFonts w:hint="eastAsia"/>
-        </w:rPr>
-        <w:t xml:space="preserve">많은 </w:t>
-      </w:r>
-      <w:r>
-        <w:rPr>
-          <w:rFonts w:hint="eastAsia"/>
-        </w:rPr>
-        <w:t>분들께서 저희 서비스를 기다리셨다고</w:t>
-      </w:r>
-      <w:r>
-        <w:rPr>
-          <w:rFonts w:hint="eastAsia"/>
-        </w:rPr>
-        <w:t xml:space="preserve"> 들었는데 지체없이 </w:t>
-      </w:r>
-      <w:proofErr w:type="spellStart"/>
-      <w:r>
-        <w:rPr>
-          <w:rFonts w:hint="eastAsia"/>
-        </w:rPr>
-        <w:t>온식고의</w:t>
-      </w:r>
-      <w:proofErr w:type="spellEnd"/>
-      <w:r>
-        <w:rPr>
-          <w:rFonts w:hint="eastAsia"/>
-        </w:rPr>
-        <w:t xml:space="preserve"> 변천사를 바로 보여드리도록 하겠습니다!</w:t>
-      </w:r>
-      <w:r>
         <w:t xml:space="preserve"> [</w:t>
       </w:r>
       <w:r>
@@ -350,6 +315,15 @@
         <w:rPr>
           <w:rFonts w:hint="eastAsia"/>
         </w:rPr>
+        <w:t>점점 늘어나는 음식물 쓰레기와,</w:t>
+      </w:r>
+      <w:r>
+        <w:t xml:space="preserve"> </w:t>
+      </w:r>
+      <w:r>
+        <w:rPr>
+          <w:rFonts w:hint="eastAsia"/>
+        </w:rPr>
         <w:t xml:space="preserve">소비자를 만나지도 못하고 버려지는 </w:t>
       </w:r>
       <w:r>
@@ -377,18 +351,6 @@
         <w:rPr>
           <w:rFonts w:hint="eastAsia"/>
         </w:rPr>
-        <w:t xml:space="preserve">음식물 </w:t>
-      </w:r>
-      <w:r>
-        <w:rPr>
-          <w:rFonts w:hint="eastAsia"/>
-        </w:rPr>
-        <w:t xml:space="preserve">쓰레기 예방은 </w:t>
-      </w:r>
-      <w:r>
-        <w:rPr>
-          <w:rFonts w:hint="eastAsia"/>
-        </w:rPr>
         <w:t>가정,</w:t>
       </w:r>
       <w:r>
@@ -410,7 +372,13 @@
         <w:rPr>
           <w:rFonts w:hint="eastAsia"/>
         </w:rPr>
-        <w:t>시작되는 것이 최우선이</w:t>
+        <w:t xml:space="preserve">먼저 음식물 쓰레기 예방을 시작해야되는 </w:t>
+      </w:r>
+      <w:r>
+        <w:rPr>
+          <w:rFonts w:hint="eastAsia"/>
+        </w:rPr>
+        <w:t>것이 최우선이</w:t>
       </w:r>
       <w:r>
         <w:rPr>
@@ -571,11 +539,25 @@
         </w:rPr>
         <w:t xml:space="preserve">온식고가 탄생하게 되었습니다. </w:t>
       </w:r>
-      <w:r>
-        <w:rPr>
-          <w:rFonts w:hint="eastAsia"/>
-        </w:rPr>
-        <w:t xml:space="preserve">서비스명에는 </w:t>
+      <w:proofErr w:type="spellStart"/>
+      <w:r>
+        <w:rPr>
+          <w:rFonts w:hint="eastAsia"/>
+        </w:rPr>
+        <w:t>온식고라는</w:t>
+      </w:r>
+      <w:proofErr w:type="spellEnd"/>
+      <w:r>
+        <w:rPr>
+          <w:rFonts w:hint="eastAsia"/>
+        </w:rPr>
+        <w:t xml:space="preserve"> 이름</w:t>
+      </w:r>
+      <w:r>
+        <w:rPr>
+          <w:rFonts w:hint="eastAsia"/>
+        </w:rPr>
+        <w:t xml:space="preserve">에는 </w:t>
       </w:r>
       <w:r>
         <w:rPr>
@@ -985,7 +967,13 @@
         <w:rPr>
           <w:rFonts w:hint="eastAsia"/>
         </w:rPr>
-        <w:t xml:space="preserve">학생 모두가 사용할 수 있는 </w:t>
+        <w:t>자취생</w:t>
+      </w:r>
+      <w:r>
+        <w:rPr>
+          <w:rFonts w:hint="eastAsia"/>
+        </w:rPr>
+        <w:t xml:space="preserve"> 모두가 사용할 수 있는 </w:t>
       </w:r>
       <w:proofErr w:type="spellStart"/>
       <w:r>
@@ -1038,15 +1026,6 @@
       </w:r>
     </w:p>
     <w:p>
-      <w:r>
-        <w:rPr>
-          <w:rFonts w:hint="eastAsia"/>
-        </w:rPr>
-        <w:t>더 성장하기 위해선 객관적이고 실제 의견을 듣고 싶었습니다.</w:t>
-      </w:r>
-      <w:r>
-        <w:t xml:space="preserve"> </w:t>
-      </w:r>
       <w:r>
         <w:rPr>
           <w:rFonts w:hint="eastAsia"/>
@@ -1304,48 +1283,19 @@
         <w:rPr>
           <w:rFonts w:hint="eastAsia"/>
         </w:rPr>
-        <w:t xml:space="preserve">간단한 </w:t>
-      </w:r>
-      <w:proofErr w:type="spellStart"/>
-      <w:r>
-        <w:rPr>
-          <w:rFonts w:hint="eastAsia"/>
-        </w:rPr>
-        <w:t>설명이</w:t>
-      </w:r>
-      <w:r>
-        <w:rPr>
-          <w:rFonts w:hint="eastAsia"/>
-        </w:rPr>
-        <w:t>있는</w:t>
-      </w:r>
-      <w:proofErr w:type="spellEnd"/>
-      <w:r>
-        <w:rPr>
-          <w:rFonts w:hint="eastAsia"/>
-        </w:rPr>
-        <w:t xml:space="preserve"> </w:t>
-      </w:r>
-      <w:r>
-        <w:rPr>
-          <w:rFonts w:hint="eastAsia"/>
-        </w:rPr>
-        <w:t xml:space="preserve">서비스 흐름도가 필요하다는 </w:t>
-      </w:r>
-      <w:r>
-        <w:rPr>
-          <w:rFonts w:hint="eastAsia"/>
-        </w:rPr>
-        <w:t>피드백을 받았습니다.</w:t>
-      </w:r>
-      <w:r>
-        <w:t xml:space="preserve"> </w:t>
-      </w:r>
-      <w:r>
-        <w:rPr>
-          <w:rFonts w:hint="eastAsia"/>
-        </w:rPr>
-        <w:t xml:space="preserve">또한 사용자 모바일 </w:t>
+        <w:t xml:space="preserve">간단한 서비스 흐름도가 </w:t>
+      </w:r>
+      <w:r>
+        <w:rPr>
+          <w:rFonts w:hint="eastAsia"/>
+        </w:rPr>
+        <w:t xml:space="preserve">필요하다. </w:t>
+      </w:r>
+      <w:r>
+        <w:rPr>
+          <w:rFonts w:hint="eastAsia"/>
+        </w:rPr>
+        <w:t xml:space="preserve">사용자 모바일 </w:t>
       </w:r>
       <w:r>
         <w:rPr>
@@ -1408,16 +1358,58 @@
         <w:rPr>
           <w:rFonts w:hint="eastAsia"/>
         </w:rPr>
-        <w:t>온식고를</w:t>
+        <w:t>온식고</w:t>
       </w:r>
       <w:proofErr w:type="spellEnd"/>
       <w:r>
         <w:rPr>
           <w:rFonts w:hint="eastAsia"/>
         </w:rPr>
-        <w:t xml:space="preserve"> 활용해보았는데요,</w:t>
-      </w:r>
-      <w:r>
+        <w:t xml:space="preserve"> 식구에게 문의하기 </w:t>
+      </w:r>
+      <w:r>
+        <w:t>/</w:t>
+      </w:r>
+      <w:proofErr w:type="spellStart"/>
+      <w:r>
+        <w:rPr>
+          <w:rFonts w:hint="eastAsia"/>
+        </w:rPr>
+        <w:t>카카오톡</w:t>
+      </w:r>
+      <w:proofErr w:type="spellEnd"/>
+      <w:r>
+        <w:rPr>
+          <w:rFonts w:hint="eastAsia"/>
+        </w:rPr>
+        <w:t xml:space="preserve"> </w:t>
+      </w:r>
+      <w:proofErr w:type="spellStart"/>
+      <w:r>
+        <w:rPr>
+          <w:rFonts w:hint="eastAsia"/>
+        </w:rPr>
+        <w:t>온식고</w:t>
+      </w:r>
+      <w:proofErr w:type="spellEnd"/>
+      <w:r>
+        <w:rPr>
+          <w:rFonts w:hint="eastAsia"/>
+        </w:rPr>
+        <w:t xml:space="preserve"> 채널을 통해 후기를 </w:t>
+      </w:r>
+      <w:proofErr w:type="spellStart"/>
+      <w:r>
+        <w:rPr>
+          <w:rFonts w:hint="eastAsia"/>
+        </w:rPr>
+        <w:t>공유해주셨습니다</w:t>
+      </w:r>
+      <w:proofErr w:type="spellEnd"/>
+      <w:r>
+        <w:rPr>
+          <w:rFonts w:hint="eastAsia"/>
+        </w:rPr>
         <w:t xml:space="preserve"> </w:t>
       </w:r>
       <w:r>
@@ -1477,14 +1469,7 @@
         <w:rPr>
           <w:rFonts w:hint="eastAsia"/>
         </w:rPr>
-        <w:t>가이드페이지까지 여러 피드백을 받았습니다. 저희는 모두에게 사</w:t>
-      </w:r>
-      <w:r>
-        <w:rPr>
-          <w:rFonts w:hint="eastAsia"/>
-        </w:rPr>
-        <w:lastRenderedPageBreak/>
-        <w:t xml:space="preserve">용이 편리하고 적합한 웹 사이트가 되고자 열심히 단점을 보완했고 마침내 더 </w:t>
+        <w:t xml:space="preserve">가이드페이지까지 여러 피드백을 받았습니다. 저희는 모두에게 사용이 편리하고 적합한 웹 사이트가 되고자 단점을 보완했고 마침내 더 </w:t>
       </w:r>
       <w:r>
         <w:rPr>
@@ -1530,6 +1515,7 @@
         <w:rPr>
           <w:rFonts w:hint="eastAsia"/>
         </w:rPr>
+        <w:lastRenderedPageBreak/>
         <w:t xml:space="preserve">그 모습을 </w:t>
       </w:r>
       <w:r>
@@ -2227,7 +2213,7 @@
         <w:rPr>
           <w:rFonts w:hint="eastAsia"/>
         </w:rPr>
-        <w:t xml:space="preserve">사업자 번호는 국세청 </w:t>
+        <w:t xml:space="preserve">국세청 </w:t>
       </w:r>
       <w:r>
         <w:t>API</w:t>
@@ -2259,7 +2245,7 @@
         <w:rPr>
           <w:rFonts w:hint="eastAsia"/>
         </w:rPr>
-        <w:t xml:space="preserve">사업자 번호 인증이 완료되면 </w:t>
+        <w:t xml:space="preserve">완료되면 </w:t>
       </w:r>
       <w:r>
         <w:rPr>
@@ -2408,7 +2394,21 @@
         <w:rPr>
           <w:rFonts w:hint="eastAsia"/>
         </w:rPr>
-        <w:t xml:space="preserve">먼저 로그인을 하면 사용자의 이름을 </w:t>
+        <w:t xml:space="preserve">먼저 </w:t>
+      </w:r>
+      <w:proofErr w:type="spellStart"/>
+      <w:r>
+        <w:rPr>
+          <w:rFonts w:hint="eastAsia"/>
+        </w:rPr>
+        <w:t>로그인을</w:t>
+      </w:r>
+      <w:proofErr w:type="spellEnd"/>
+      <w:r>
+        <w:rPr>
+          <w:rFonts w:hint="eastAsia"/>
+        </w:rPr>
+        <w:t xml:space="preserve"> 하면 사용자의 이름을 </w:t>
       </w:r>
       <w:r>
         <w:rPr>
@@ -2443,16 +2443,7 @@
         <w:rPr>
           <w:rFonts w:hint="eastAsia"/>
         </w:rPr>
-        <w:t xml:space="preserve"> 문의,</w:t>
-      </w:r>
-      <w:r>
-        <w:t xml:space="preserve"> </w:t>
-      </w:r>
-      <w:r>
-        <w:rPr>
-          <w:rFonts w:hint="eastAsia"/>
-        </w:rPr>
-        <w:t xml:space="preserve">이용방법을 기재한 </w:t>
+        <w:t xml:space="preserve"> 이용방법을 기재한 </w:t>
       </w:r>
       <w:r>
         <w:rPr>
@@ -2489,7 +2480,7 @@
         <w:rPr>
           <w:rFonts w:hint="eastAsia"/>
         </w:rPr>
-        <w:t xml:space="preserve">아래의 </w:t>
+        <w:t xml:space="preserve"> </w:t>
       </w:r>
       <w:r>
         <w:rPr>
@@ -2507,19 +2498,19 @@
         <w:rPr>
           <w:rFonts w:hint="eastAsia"/>
         </w:rPr>
-        <w:t xml:space="preserve"> 통해 바로 </w:t>
-      </w:r>
-      <w:r>
-        <w:rPr>
-          <w:rFonts w:hint="eastAsia"/>
-        </w:rPr>
-        <w:t>매장을 확인할</w:t>
-      </w:r>
-      <w:r>
-        <w:rPr>
-          <w:rFonts w:hint="eastAsia"/>
-        </w:rPr>
-        <w:t xml:space="preserve"> 수 있도록 해놓았습니다.</w:t>
+        <w:t xml:space="preserve"> </w:t>
+      </w:r>
+      <w:r>
+        <w:rPr>
+          <w:rFonts w:hint="eastAsia"/>
+        </w:rPr>
+        <w:t>활용할 수 있습니다</w:t>
+      </w:r>
+      <w:r>
+        <w:rPr>
+          <w:rFonts w:hint="eastAsia"/>
+        </w:rPr>
+        <w:t>.</w:t>
       </w:r>
       <w:r>
         <w:t xml:space="preserve"> </w:t>
@@ -2594,7 +2585,7 @@
         <w:rPr>
           <w:rFonts w:hint="eastAsia"/>
         </w:rPr>
-        <w:t xml:space="preserve"> 매장이 나오는데 저희 서비스를 적극적으로 사용해주시고 실제로 </w:t>
+        <w:t xml:space="preserve"> 매장이 나오는데 실제로 </w:t>
       </w:r>
       <w:r>
         <w:t>3</w:t>
@@ -2617,7 +2608,19 @@
         <w:rPr>
           <w:rFonts w:hint="eastAsia"/>
         </w:rPr>
-        <w:t xml:space="preserve"> 통해 물건을 판매하신 큰 기여를 하신 매장이라 지금 슬라이드에 넣어드렸어요.</w:t>
+        <w:t xml:space="preserve"> 통해 </w:t>
+      </w:r>
+      <w:r>
+        <w:rPr>
+          <w:rFonts w:hint="eastAsia"/>
+        </w:rPr>
+        <w:t>떡볶이를</w:t>
+      </w:r>
+      <w:r>
+        <w:rPr>
+          <w:rFonts w:hint="eastAsia"/>
+        </w:rPr>
+        <w:t xml:space="preserve"> 판매하신 매장이라 지금 슬라이드에 넣어드렸어요.</w:t>
       </w:r>
       <w:r>
         <w:t xml:space="preserve"> </w:t>
@@ -2716,7 +2719,7 @@
         <w:rPr>
           <w:rFonts w:hint="eastAsia"/>
         </w:rPr>
-        <w:t xml:space="preserve">다음은 첫 </w:t>
+        <w:t xml:space="preserve">다음은 </w:t>
       </w:r>
       <w:proofErr w:type="spellStart"/>
       <w:r>
@@ -2730,7 +2733,19 @@
         <w:rPr>
           <w:rFonts w:hint="eastAsia"/>
         </w:rPr>
-        <w:t xml:space="preserve"> 들어온 고객들을 위한</w:t>
+        <w:t xml:space="preserve"> </w:t>
+      </w:r>
+      <w:r>
+        <w:rPr>
+          <w:rFonts w:hint="eastAsia"/>
+        </w:rPr>
+        <w:t xml:space="preserve">처음 </w:t>
+      </w:r>
+      <w:r>
+        <w:rPr>
+          <w:rFonts w:hint="eastAsia"/>
+        </w:rPr>
+        <w:t>들어온 고객들을 위한</w:t>
       </w:r>
       <w:r>
         <w:t xml:space="preserve"> </w:t>
@@ -2762,22 +2777,7 @@
         <w:rPr>
           <w:rFonts w:hint="eastAsia"/>
         </w:rPr>
-        <w:t xml:space="preserve">저희 서비스의 </w:t>
-      </w:r>
-      <w:r>
-        <w:rPr>
-          <w:rFonts w:hint="eastAsia"/>
-        </w:rPr>
-        <w:t>목표 의의,</w:t>
-      </w:r>
-      <w:r>
-        <w:t xml:space="preserve"> </w:t>
-      </w:r>
-      <w:r>
-        <w:rPr>
-          <w:rFonts w:hint="eastAsia"/>
-        </w:rPr>
-        <w:t>특이사항,</w:t>
+        <w:t>저희 서비스의 특이사항,</w:t>
       </w:r>
       <w:r>
         <w:t xml:space="preserve"> </w:t>
@@ -2880,6 +2880,31 @@
     <w:p>
       <w:r>
         <w:rPr>
+          <w:color w:val="FF0000"/>
+        </w:rPr>
+        <w:t>[</w:t>
+      </w:r>
+      <w:r>
+        <w:rPr>
+          <w:rFonts w:hint="eastAsia"/>
+          <w:color w:val="FF0000"/>
+        </w:rPr>
+        <w:t>전체상품으로 이동</w:t>
+      </w:r>
+      <w:r>
+        <w:rPr>
+          <w:color w:val="FF0000"/>
+        </w:rPr>
+        <w:t xml:space="preserve">] </w:t>
+      </w:r>
+      <w:r>
+        <w:rPr>
+          <w:rFonts w:hint="eastAsia"/>
+        </w:rPr>
+        <w:t xml:space="preserve">그럼 서비스 흐름도에 따라 </w:t>
+      </w:r>
+      <w:r>
+        <w:rPr>
           <w:rFonts w:hint="eastAsia"/>
         </w:rPr>
         <w:t xml:space="preserve">재고를 등록해보러 </w:t>
@@ -2901,6 +2926,24 @@
       </w:r>
       <w:r>
         <w:rPr>
+          <w:rFonts w:hint="eastAsia"/>
+        </w:rPr>
+        <w:t>우선 한식 전문점에 상품</w:t>
+      </w:r>
+      <w:r>
+        <w:rPr>
+          <w:rFonts w:hint="eastAsia"/>
+        </w:rPr>
+        <w:t>을</w:t>
+      </w:r>
+      <w:r>
+        <w:rPr>
+          <w:rFonts w:hint="eastAsia"/>
+        </w:rPr>
+        <w:t xml:space="preserve"> 등록해보겠습니다 </w:t>
+      </w:r>
+      <w:r>
+        <w:rPr>
           <w:color w:val="FF0000"/>
         </w:rPr>
         <w:t>[</w:t>
@@ -2910,7 +2953,81 @@
           <w:rFonts w:hint="eastAsia"/>
           <w:color w:val="FF0000"/>
         </w:rPr>
-        <w:t>전체상품으로 이동</w:t>
+        <w:t xml:space="preserve">상품등록 </w:t>
+      </w:r>
+      <w:r>
+        <w:rPr>
+          <w:color w:val="FF0000"/>
+        </w:rPr>
+        <w:t>–</w:t>
+      </w:r>
+      <w:r>
+        <w:rPr>
+          <w:rFonts w:hint="eastAsia"/>
+          <w:color w:val="FF0000"/>
+        </w:rPr>
+        <w:t xml:space="preserve"> 이미지,</w:t>
+      </w:r>
+      <w:r>
+        <w:rPr>
+          <w:color w:val="FF0000"/>
+        </w:rPr>
+        <w:t xml:space="preserve"> </w:t>
+      </w:r>
+      <w:r>
+        <w:rPr>
+          <w:rFonts w:hint="eastAsia"/>
+          <w:color w:val="FF0000"/>
+        </w:rPr>
+        <w:t>상품명,</w:t>
+      </w:r>
+      <w:r>
+        <w:rPr>
+          <w:color w:val="FF0000"/>
+        </w:rPr>
+        <w:t xml:space="preserve"> </w:t>
+      </w:r>
+      <w:proofErr w:type="spellStart"/>
+      <w:r>
+        <w:rPr>
+          <w:rFonts w:hint="eastAsia"/>
+          <w:color w:val="FF0000"/>
+        </w:rPr>
+        <w:t>정상가</w:t>
+      </w:r>
+      <w:proofErr w:type="spellEnd"/>
+      <w:r>
+        <w:rPr>
+          <w:rFonts w:hint="eastAsia"/>
+          <w:color w:val="FF0000"/>
+        </w:rPr>
+        <w:t>,</w:t>
+      </w:r>
+      <w:r>
+        <w:rPr>
+          <w:color w:val="FF0000"/>
+        </w:rPr>
+        <w:t xml:space="preserve"> </w:t>
+      </w:r>
+      <w:r>
+        <w:rPr>
+          <w:rFonts w:hint="eastAsia"/>
+          <w:color w:val="FF0000"/>
+        </w:rPr>
+        <w:t xml:space="preserve">특이사항 입력 </w:t>
+      </w:r>
+      <w:r>
+        <w:rPr>
+          <w:color w:val="FF0000"/>
+        </w:rPr>
+        <w:t>–</w:t>
+      </w:r>
+      <w:r>
+        <w:rPr>
+          <w:rFonts w:hint="eastAsia"/>
+          <w:color w:val="FF0000"/>
+        </w:rPr>
+        <w:t>등록</w:t>
       </w:r>
       <w:r>
         <w:rPr>
@@ -2922,19 +3039,80 @@
         <w:rPr>
           <w:rFonts w:hint="eastAsia"/>
         </w:rPr>
-        <w:t>우선 한식 전문점에 상품</w:t>
-      </w:r>
-      <w:r>
-        <w:rPr>
-          <w:rFonts w:hint="eastAsia"/>
-        </w:rPr>
-        <w:t>을</w:t>
-      </w:r>
-      <w:r>
-        <w:rPr>
-          <w:rFonts w:hint="eastAsia"/>
-        </w:rPr>
-        <w:t xml:space="preserve"> 등록해보겠습니다 </w:t>
+        <w:t xml:space="preserve">상품을 등록할 때 </w:t>
+      </w:r>
+      <w:r>
+        <w:rPr>
+          <w:rFonts w:hint="eastAsia"/>
+        </w:rPr>
+        <w:t>상품에 대한 이미지,</w:t>
+      </w:r>
+      <w:r>
+        <w:t xml:space="preserve"> </w:t>
+      </w:r>
+      <w:r>
+        <w:rPr>
+          <w:rFonts w:hint="eastAsia"/>
+        </w:rPr>
+        <w:t>상품명,</w:t>
+      </w:r>
+      <w:r>
+        <w:t xml:space="preserve"> </w:t>
+      </w:r>
+      <w:r>
+        <w:rPr>
+          <w:rFonts w:hint="eastAsia"/>
+        </w:rPr>
+        <w:t>정상가,</w:t>
+      </w:r>
+      <w:r>
+        <w:t xml:space="preserve"> </w:t>
+      </w:r>
+      <w:r>
+        <w:rPr>
+          <w:rFonts w:hint="eastAsia"/>
+        </w:rPr>
+        <w:t>특이사항을 입력할 수 있습니다.</w:t>
+      </w:r>
+      <w:r>
+        <w:t xml:space="preserve"> </w:t>
+      </w:r>
+      <w:r>
+        <w:rPr>
+          <w:rFonts w:hint="eastAsia"/>
+        </w:rPr>
+        <w:t xml:space="preserve">등록할 시간이 없어 </w:t>
+      </w:r>
+      <w:r>
+        <w:rPr>
+          <w:rFonts w:hint="eastAsia"/>
+        </w:rPr>
+        <w:t xml:space="preserve">이미 등록된 </w:t>
+      </w:r>
+      <w:proofErr w:type="spellStart"/>
+      <w:r>
+        <w:rPr>
+          <w:rFonts w:hint="eastAsia"/>
+        </w:rPr>
+        <w:t>김치알밥과</w:t>
+      </w:r>
+      <w:proofErr w:type="spellEnd"/>
+      <w:r>
+        <w:rPr>
+          <w:rFonts w:hint="eastAsia"/>
+        </w:rPr>
+        <w:t xml:space="preserve"> 불고기 덮밥을 </w:t>
+      </w:r>
+      <w:proofErr w:type="spellStart"/>
+      <w:r>
+        <w:rPr>
+          <w:rFonts w:hint="eastAsia"/>
+        </w:rPr>
+        <w:t>활용해볼게요</w:t>
+      </w:r>
+      <w:proofErr w:type="spellEnd"/>
+      <w:r>
+        <w:t xml:space="preserve"> </w:t>
       </w:r>
       <w:r>
         <w:rPr>
@@ -2947,39 +3125,47 @@
           <w:rFonts w:hint="eastAsia"/>
           <w:color w:val="FF0000"/>
         </w:rPr>
-        <w:t xml:space="preserve">상품등록 </w:t>
-      </w:r>
-      <w:r>
-        <w:rPr>
-          <w:color w:val="FF0000"/>
-        </w:rPr>
-        <w:t>–</w:t>
-      </w:r>
-      <w:r>
-        <w:rPr>
-          <w:rFonts w:hint="eastAsia"/>
-          <w:color w:val="FF0000"/>
-        </w:rPr>
-        <w:t xml:space="preserve"> 이미지,</w:t>
-      </w:r>
-      <w:r>
-        <w:rPr>
-          <w:color w:val="FF0000"/>
-        </w:rPr>
-        <w:t xml:space="preserve"> </w:t>
-      </w:r>
-      <w:r>
-        <w:rPr>
-          <w:rFonts w:hint="eastAsia"/>
-          <w:color w:val="FF0000"/>
-        </w:rPr>
-        <w:t>상품명,</w:t>
-      </w:r>
-      <w:r>
-        <w:rPr>
-          <w:color w:val="FF0000"/>
-        </w:rPr>
-        <w:t xml:space="preserve"> </w:t>
+        <w:t>정보 수정 클릭</w:t>
+      </w:r>
+      <w:r>
+        <w:rPr>
+          <w:color w:val="FF0000"/>
+        </w:rPr>
+        <w:t xml:space="preserve">] </w:t>
+      </w:r>
+      <w:r>
+        <w:rPr>
+          <w:rFonts w:hint="eastAsia"/>
+        </w:rPr>
+        <w:t xml:space="preserve">정보 수정을 클릭하면 </w:t>
+      </w:r>
+      <w:r>
+        <w:rPr>
+          <w:rFonts w:hint="eastAsia"/>
+        </w:rPr>
+        <w:t xml:space="preserve">아까 등록했던 정보를 </w:t>
+      </w:r>
+      <w:r>
+        <w:rPr>
+          <w:rFonts w:hint="eastAsia"/>
+        </w:rPr>
+        <w:t>수정할 수 있습니다.</w:t>
+      </w:r>
+      <w:r>
+        <w:t xml:space="preserve"> </w:t>
+      </w:r>
+      <w:r>
+        <w:rPr>
+          <w:color w:val="FF0000"/>
+        </w:rPr>
+        <w:t>[</w:t>
+      </w:r>
+      <w:r>
+        <w:rPr>
+          <w:rFonts w:hint="eastAsia"/>
+          <w:color w:val="FF0000"/>
+        </w:rPr>
+        <w:t xml:space="preserve">재고 등록 </w:t>
       </w:r>
       <w:proofErr w:type="spellStart"/>
       <w:r>
@@ -2987,7 +3173,7 @@
           <w:rFonts w:hint="eastAsia"/>
           <w:color w:val="FF0000"/>
         </w:rPr>
-        <w:t>정상가</w:t>
+        <w:t>김치알밥</w:t>
       </w:r>
       <w:proofErr w:type="spellEnd"/>
       <w:r>
@@ -3008,20 +3194,47 @@
           <w:rFonts w:hint="eastAsia"/>
           <w:color w:val="FF0000"/>
         </w:rPr>
-        <w:t xml:space="preserve">특이사항 입력 </w:t>
-      </w:r>
-      <w:r>
-        <w:rPr>
-          <w:color w:val="FF0000"/>
-        </w:rPr>
-        <w:t>–</w:t>
-      </w:r>
-      <w:r>
-        <w:rPr>
-          <w:rFonts w:hint="eastAsia"/>
-          <w:color w:val="FF0000"/>
-        </w:rPr>
-        <w:t>등록</w:t>
+        <w:t xml:space="preserve">불고기 덮밥 </w:t>
+      </w:r>
+      <w:r>
+        <w:rPr>
+          <w:color w:val="FF0000"/>
+        </w:rPr>
+        <w:t>2</w:t>
+      </w:r>
+      <w:r>
+        <w:rPr>
+          <w:rFonts w:hint="eastAsia"/>
+          <w:color w:val="FF0000"/>
+        </w:rPr>
+        <w:t>개</w:t>
+      </w:r>
+      <w:r>
+        <w:rPr>
+          <w:rFonts w:hint="eastAsia"/>
+          <w:color w:val="FF0000"/>
+        </w:rPr>
+        <w:t xml:space="preserve"> </w:t>
+      </w:r>
+      <w:r>
+        <w:rPr>
+          <w:rFonts w:hint="eastAsia"/>
+          <w:color w:val="FF0000"/>
+        </w:rPr>
+        <w:t xml:space="preserve">다 수량 </w:t>
+      </w:r>
+      <w:r>
+        <w:rPr>
+          <w:color w:val="FF0000"/>
+        </w:rPr>
+        <w:t>5</w:t>
+      </w:r>
+      <w:r>
+        <w:rPr>
+          <w:rFonts w:hint="eastAsia"/>
+          <w:color w:val="FF0000"/>
+        </w:rPr>
+        <w:t>로 설정 후 수량 변경 클릭</w:t>
       </w:r>
       <w:r>
         <w:rPr>
@@ -3033,55 +3246,40 @@
         <w:rPr>
           <w:rFonts w:hint="eastAsia"/>
         </w:rPr>
-        <w:t xml:space="preserve">상품을 등록할 때 </w:t>
-      </w:r>
-      <w:r>
-        <w:rPr>
-          <w:rFonts w:hint="eastAsia"/>
-        </w:rPr>
-        <w:t>상품에 대한 이미지,</w:t>
-      </w:r>
-      <w:r>
-        <w:t xml:space="preserve"> </w:t>
-      </w:r>
-      <w:r>
-        <w:rPr>
-          <w:rFonts w:hint="eastAsia"/>
-        </w:rPr>
-        <w:t>상품명,</w:t>
-      </w:r>
-      <w:r>
-        <w:t xml:space="preserve"> </w:t>
-      </w:r>
-      <w:r>
-        <w:rPr>
-          <w:rFonts w:hint="eastAsia"/>
-        </w:rPr>
-        <w:t>정상가,</w:t>
-      </w:r>
-      <w:r>
-        <w:t xml:space="preserve"> </w:t>
-      </w:r>
-      <w:r>
-        <w:rPr>
-          <w:rFonts w:hint="eastAsia"/>
-        </w:rPr>
-        <w:t>특이사항을 입력할 수 있습니다.</w:t>
-      </w:r>
-      <w:r>
-        <w:t xml:space="preserve"> </w:t>
-      </w:r>
-      <w:r>
-        <w:rPr>
-          <w:rFonts w:hint="eastAsia"/>
-        </w:rPr>
-        <w:t xml:space="preserve">등록할 시간이 없어 </w:t>
-      </w:r>
-      <w:r>
-        <w:rPr>
-          <w:rFonts w:hint="eastAsia"/>
-        </w:rPr>
-        <w:t xml:space="preserve">이미 등록된 </w:t>
+        <w:t xml:space="preserve">재고 </w:t>
+      </w:r>
+      <w:r>
+        <w:rPr>
+          <w:rFonts w:hint="eastAsia"/>
+        </w:rPr>
+        <w:t xml:space="preserve">등록을 누르면 </w:t>
+      </w:r>
+      <w:r>
+        <w:rPr>
+          <w:rFonts w:hint="eastAsia"/>
+        </w:rPr>
+        <w:t xml:space="preserve">할인가와 수량을 </w:t>
+      </w:r>
+      <w:r>
+        <w:rPr>
+          <w:rFonts w:hint="eastAsia"/>
+        </w:rPr>
+        <w:t>입력할 수 있습니다</w:t>
+      </w:r>
+      <w:r>
+        <w:rPr>
+          <w:rFonts w:hint="eastAsia"/>
+        </w:rPr>
+        <w:t>.</w:t>
+      </w:r>
+      <w:r>
+        <w:t xml:space="preserve"> </w:t>
+      </w:r>
+      <w:r>
+        <w:rPr>
+          <w:rFonts w:hint="eastAsia"/>
+        </w:rPr>
+        <w:t xml:space="preserve">수락과 거절 두가지 상황을 확인하기 위해 </w:t>
       </w:r>
       <w:proofErr w:type="spellStart"/>
       <w:r>
@@ -3095,31 +3293,152 @@
         <w:rPr>
           <w:rFonts w:hint="eastAsia"/>
         </w:rPr>
-        <w:t xml:space="preserve"> 불고기 덮밥을 </w:t>
+        <w:t xml:space="preserve"> </w:t>
+      </w:r>
+      <w:r>
+        <w:rPr>
+          <w:rFonts w:hint="eastAsia"/>
+        </w:rPr>
+        <w:t>불고기 덮밥</w:t>
+      </w:r>
+      <w:r>
+        <w:rPr>
+          <w:rFonts w:hint="eastAsia"/>
+        </w:rPr>
+        <w:t xml:space="preserve"> 수량을 모두 </w:t>
+      </w:r>
+      <w:r>
+        <w:t>5</w:t>
+      </w:r>
+      <w:r>
+        <w:rPr>
+          <w:rFonts w:hint="eastAsia"/>
+        </w:rPr>
+        <w:t>개씩</w:t>
+      </w:r>
+      <w:r>
+        <w:rPr>
+          <w:rFonts w:hint="eastAsia"/>
+        </w:rPr>
+        <w:t xml:space="preserve"> </w:t>
       </w:r>
       <w:proofErr w:type="spellStart"/>
       <w:r>
         <w:rPr>
           <w:rFonts w:hint="eastAsia"/>
         </w:rPr>
-        <w:t>활용해볼게요</w:t>
+        <w:t>등록해볼</w:t>
+      </w:r>
+      <w:r>
+        <w:rPr>
+          <w:rFonts w:hint="eastAsia"/>
+        </w:rPr>
+        <w:t>게요</w:t>
       </w:r>
       <w:proofErr w:type="spellEnd"/>
       <w:r>
-        <w:t xml:space="preserve"> </w:t>
-      </w:r>
-      <w:r>
-        <w:rPr>
+        <w:rPr>
+          <w:rFonts w:hint="eastAsia"/>
+        </w:rPr>
+        <w:t>!</w:t>
+      </w:r>
+      <w:r>
+        <w:t xml:space="preserve"> </w:t>
+      </w:r>
+      <w:r>
+        <w:rPr>
+          <w:rFonts w:hint="eastAsia"/>
+        </w:rPr>
+        <w:t xml:space="preserve">수량이 </w:t>
+      </w:r>
+      <w:r>
+        <w:t>1</w:t>
+      </w:r>
+      <w:r>
+        <w:rPr>
+          <w:rFonts w:hint="eastAsia"/>
+        </w:rPr>
+        <w:t>개</w:t>
+      </w:r>
+      <w:r>
+        <w:rPr>
+          <w:rFonts w:hint="eastAsia"/>
+        </w:rPr>
+        <w:t xml:space="preserve">이상이라면 </w:t>
+      </w:r>
+      <w:r>
+        <w:rPr>
+          <w:rFonts w:hint="eastAsia"/>
+        </w:rPr>
+        <w:t xml:space="preserve">소비자가 볼 수 있는 </w:t>
+      </w:r>
+      <w:r>
+        <w:rPr>
+          <w:rFonts w:hint="eastAsia"/>
+        </w:rPr>
+        <w:t xml:space="preserve">리스트로 </w:t>
+      </w:r>
+      <w:r>
+        <w:rPr>
+          <w:rFonts w:hint="eastAsia"/>
+        </w:rPr>
+        <w:t xml:space="preserve">자동적으로 </w:t>
+      </w:r>
+      <w:r>
+        <w:rPr>
+          <w:rFonts w:hint="eastAsia"/>
+        </w:rPr>
+        <w:t>넘어가게 됩니다.</w:t>
+      </w:r>
+      <w:r>
+        <w:t xml:space="preserve"> </w:t>
+      </w:r>
+      <w:r>
+        <w:rPr>
+          <w:rFonts w:hint="eastAsia"/>
+        </w:rPr>
+        <w:t xml:space="preserve">한번 확인하러 </w:t>
+      </w:r>
+      <w:r>
+        <w:rPr>
+          <w:rFonts w:hint="eastAsia"/>
+        </w:rPr>
+        <w:t>가볼</w:t>
+      </w:r>
+      <w:r>
+        <w:rPr>
+          <w:rFonts w:hint="eastAsia"/>
+        </w:rPr>
+        <w:t>까요</w:t>
+      </w:r>
+      <w:r>
+        <w:rPr>
+          <w:rFonts w:hint="eastAsia"/>
+        </w:rPr>
+        <w:t xml:space="preserve"> </w:t>
+      </w:r>
+      <w:r>
+        <w:rPr>
+          <w:rFonts w:hint="eastAsia"/>
           <w:color w:val="FF0000"/>
         </w:rPr>
         <w:t>[</w:t>
       </w:r>
-      <w:r>
-        <w:rPr>
-          <w:rFonts w:hint="eastAsia"/>
-          <w:color w:val="FF0000"/>
-        </w:rPr>
-        <w:t>정보 수정 클릭</w:t>
+      <w:proofErr w:type="spellStart"/>
+      <w:r>
+        <w:rPr>
+          <w:rFonts w:hint="eastAsia"/>
+          <w:color w:val="FF0000"/>
+        </w:rPr>
+        <w:t>온식고로</w:t>
+      </w:r>
+      <w:proofErr w:type="spellEnd"/>
+      <w:r>
+        <w:rPr>
+          <w:rFonts w:hint="eastAsia"/>
+          <w:color w:val="FF0000"/>
+        </w:rPr>
+        <w:t xml:space="preserve"> 이동</w:t>
       </w:r>
       <w:r>
         <w:rPr>
@@ -3131,313 +3450,6 @@
         <w:rPr>
           <w:rFonts w:hint="eastAsia"/>
         </w:rPr>
-        <w:t xml:space="preserve">정보 수정을 클릭하면 </w:t>
-      </w:r>
-      <w:r>
-        <w:rPr>
-          <w:rFonts w:hint="eastAsia"/>
-        </w:rPr>
-        <w:t xml:space="preserve">아까 등록했던 정보를 </w:t>
-      </w:r>
-      <w:r>
-        <w:rPr>
-          <w:rFonts w:hint="eastAsia"/>
-        </w:rPr>
-        <w:t>수정할 수 있습니다.</w:t>
-      </w:r>
-      <w:r>
-        <w:t xml:space="preserve"> </w:t>
-      </w:r>
-      <w:r>
-        <w:rPr>
-          <w:color w:val="FF0000"/>
-        </w:rPr>
-        <w:t>[</w:t>
-      </w:r>
-      <w:r>
-        <w:rPr>
-          <w:rFonts w:hint="eastAsia"/>
-          <w:color w:val="FF0000"/>
-        </w:rPr>
-        <w:t xml:space="preserve">재고 등록 </w:t>
-      </w:r>
-      <w:proofErr w:type="spellStart"/>
-      <w:r>
-        <w:rPr>
-          <w:rFonts w:hint="eastAsia"/>
-          <w:color w:val="FF0000"/>
-        </w:rPr>
-        <w:t>김치알밥</w:t>
-      </w:r>
-      <w:proofErr w:type="spellEnd"/>
-      <w:r>
-        <w:rPr>
-          <w:rFonts w:hint="eastAsia"/>
-          <w:color w:val="FF0000"/>
-        </w:rPr>
-        <w:t>,</w:t>
-      </w:r>
-      <w:r>
-        <w:rPr>
-          <w:color w:val="FF0000"/>
-        </w:rPr>
-        <w:t xml:space="preserve"> </w:t>
-      </w:r>
-      <w:r>
-        <w:rPr>
-          <w:rFonts w:hint="eastAsia"/>
-          <w:color w:val="FF0000"/>
-        </w:rPr>
-        <w:t xml:space="preserve">불고기 덮밥 </w:t>
-      </w:r>
-      <w:r>
-        <w:rPr>
-          <w:color w:val="FF0000"/>
-        </w:rPr>
-        <w:t>2</w:t>
-      </w:r>
-      <w:r>
-        <w:rPr>
-          <w:rFonts w:hint="eastAsia"/>
-          <w:color w:val="FF0000"/>
-        </w:rPr>
-        <w:t>개</w:t>
-      </w:r>
-      <w:r>
-        <w:rPr>
-          <w:rFonts w:hint="eastAsia"/>
-          <w:color w:val="FF0000"/>
-        </w:rPr>
-        <w:t xml:space="preserve"> </w:t>
-      </w:r>
-      <w:r>
-        <w:rPr>
-          <w:rFonts w:hint="eastAsia"/>
-          <w:color w:val="FF0000"/>
-        </w:rPr>
-        <w:t xml:space="preserve">다 수량 </w:t>
-      </w:r>
-      <w:r>
-        <w:rPr>
-          <w:color w:val="FF0000"/>
-        </w:rPr>
-        <w:t>5</w:t>
-      </w:r>
-      <w:r>
-        <w:rPr>
-          <w:rFonts w:hint="eastAsia"/>
-          <w:color w:val="FF0000"/>
-        </w:rPr>
-        <w:t>로 설정 후 수량 변경 클릭</w:t>
-      </w:r>
-      <w:r>
-        <w:rPr>
-          <w:color w:val="FF0000"/>
-        </w:rPr>
-        <w:t xml:space="preserve">] </w:t>
-      </w:r>
-      <w:r>
-        <w:rPr>
-          <w:rFonts w:hint="eastAsia"/>
-        </w:rPr>
-        <w:t xml:space="preserve">재고 </w:t>
-      </w:r>
-      <w:r>
-        <w:rPr>
-          <w:rFonts w:hint="eastAsia"/>
-        </w:rPr>
-        <w:t xml:space="preserve">등록을 누르면 </w:t>
-      </w:r>
-      <w:r>
-        <w:rPr>
-          <w:rFonts w:hint="eastAsia"/>
-        </w:rPr>
-        <w:t xml:space="preserve">할인가와 수량을 </w:t>
-      </w:r>
-      <w:r>
-        <w:rPr>
-          <w:rFonts w:hint="eastAsia"/>
-        </w:rPr>
-        <w:t>입력할 수 있습니다</w:t>
-      </w:r>
-      <w:r>
-        <w:rPr>
-          <w:rFonts w:hint="eastAsia"/>
-        </w:rPr>
-        <w:t>.</w:t>
-      </w:r>
-      <w:r>
-        <w:t xml:space="preserve"> </w:t>
-      </w:r>
-      <w:r>
-        <w:rPr>
-          <w:rFonts w:hint="eastAsia"/>
-        </w:rPr>
-        <w:t xml:space="preserve">수락과 거절 두가지 상황을 확인하기 위해 </w:t>
-      </w:r>
-      <w:proofErr w:type="spellStart"/>
-      <w:r>
-        <w:rPr>
-          <w:rFonts w:hint="eastAsia"/>
-        </w:rPr>
-        <w:t>김치알밥과</w:t>
-      </w:r>
-      <w:proofErr w:type="spellEnd"/>
-      <w:r>
-        <w:rPr>
-          <w:rFonts w:hint="eastAsia"/>
-        </w:rPr>
-        <w:t xml:space="preserve"> </w:t>
-      </w:r>
-      <w:r>
-        <w:rPr>
-          <w:rFonts w:hint="eastAsia"/>
-        </w:rPr>
-        <w:t>불고기 덮밥</w:t>
-      </w:r>
-      <w:r>
-        <w:rPr>
-          <w:rFonts w:hint="eastAsia"/>
-        </w:rPr>
-        <w:t xml:space="preserve"> 수량을 모두 </w:t>
-      </w:r>
-      <w:r>
-        <w:t>2</w:t>
-      </w:r>
-      <w:r>
-        <w:rPr>
-          <w:rFonts w:hint="eastAsia"/>
-        </w:rPr>
-        <w:t>개씩</w:t>
-      </w:r>
-      <w:r>
-        <w:rPr>
-          <w:rFonts w:hint="eastAsia"/>
-        </w:rPr>
-        <w:t xml:space="preserve"> </w:t>
-      </w:r>
-      <w:proofErr w:type="spellStart"/>
-      <w:r>
-        <w:rPr>
-          <w:rFonts w:hint="eastAsia"/>
-        </w:rPr>
-        <w:t>등록해볼</w:t>
-      </w:r>
-      <w:r>
-        <w:rPr>
-          <w:rFonts w:hint="eastAsia"/>
-        </w:rPr>
-        <w:t>게요</w:t>
-      </w:r>
-      <w:proofErr w:type="spellEnd"/>
-      <w:r>
-        <w:rPr>
-          <w:rFonts w:hint="eastAsia"/>
-        </w:rPr>
-        <w:t>!</w:t>
-      </w:r>
-      <w:r>
-        <w:t xml:space="preserve"> </w:t>
-      </w:r>
-      <w:r>
-        <w:rPr>
-          <w:rFonts w:hint="eastAsia"/>
-        </w:rPr>
-        <w:t xml:space="preserve">수량이 </w:t>
-      </w:r>
-      <w:r>
-        <w:t>1</w:t>
-      </w:r>
-      <w:r>
-        <w:rPr>
-          <w:rFonts w:hint="eastAsia"/>
-        </w:rPr>
-        <w:t xml:space="preserve">이상이라면 </w:t>
-      </w:r>
-      <w:r>
-        <w:rPr>
-          <w:rFonts w:hint="eastAsia"/>
-        </w:rPr>
-        <w:t xml:space="preserve">소비자가 볼 수 있는 </w:t>
-      </w:r>
-      <w:r>
-        <w:rPr>
-          <w:rFonts w:hint="eastAsia"/>
-        </w:rPr>
-        <w:t xml:space="preserve">리스트로 </w:t>
-      </w:r>
-      <w:r>
-        <w:rPr>
-          <w:rFonts w:hint="eastAsia"/>
-        </w:rPr>
-        <w:t xml:space="preserve">자동적으로 </w:t>
-      </w:r>
-      <w:r>
-        <w:rPr>
-          <w:rFonts w:hint="eastAsia"/>
-        </w:rPr>
-        <w:t>넘어가게 됩니다.</w:t>
-      </w:r>
-      <w:r>
-        <w:t xml:space="preserve"> </w:t>
-      </w:r>
-      <w:r>
-        <w:rPr>
-          <w:rFonts w:hint="eastAsia"/>
-        </w:rPr>
-        <w:t xml:space="preserve">한번 확인하러 </w:t>
-      </w:r>
-      <w:r>
-        <w:rPr>
-          <w:rFonts w:hint="eastAsia"/>
-        </w:rPr>
-        <w:t>가볼</w:t>
-      </w:r>
-      <w:r>
-        <w:rPr>
-          <w:rFonts w:hint="eastAsia"/>
-        </w:rPr>
-        <w:t>까요</w:t>
-      </w:r>
-      <w:r>
-        <w:rPr>
-          <w:rFonts w:hint="eastAsia"/>
-        </w:rPr>
-        <w:t xml:space="preserve"> </w:t>
-      </w:r>
-      <w:r>
-        <w:rPr>
-          <w:rFonts w:hint="eastAsia"/>
-          <w:color w:val="FF0000"/>
-        </w:rPr>
-        <w:t>[</w:t>
-      </w:r>
-      <w:proofErr w:type="spellStart"/>
-      <w:r>
-        <w:rPr>
-          <w:rFonts w:hint="eastAsia"/>
-          <w:color w:val="FF0000"/>
-        </w:rPr>
-        <w:t>온식고로</w:t>
-      </w:r>
-      <w:proofErr w:type="spellEnd"/>
-      <w:r>
-        <w:rPr>
-          <w:rFonts w:hint="eastAsia"/>
-          <w:color w:val="FF0000"/>
-        </w:rPr>
-        <w:t xml:space="preserve"> 이동</w:t>
-      </w:r>
-      <w:r>
-        <w:rPr>
-          <w:color w:val="FF0000"/>
-        </w:rPr>
-        <w:t xml:space="preserve">] </w:t>
-      </w:r>
-      <w:r>
-        <w:rPr>
-          <w:rFonts w:hint="eastAsia"/>
-        </w:rPr>
         <w:t>한식 전문점 매장 상품들이 보이기 시작하죠?</w:t>
       </w:r>
       <w:r>
@@ -3465,7 +3477,19 @@
         <w:rPr>
           <w:rFonts w:hint="eastAsia"/>
         </w:rPr>
-        <w:t>의 역할을 잠시 중단합니다.</w:t>
+        <w:t xml:space="preserve">의 </w:t>
+      </w:r>
+      <w:r>
+        <w:rPr>
+          <w:rFonts w:hint="eastAsia"/>
+        </w:rPr>
+        <w:t>역할은</w:t>
+      </w:r>
+      <w:r>
+        <w:rPr>
+          <w:rFonts w:hint="eastAsia"/>
+        </w:rPr>
+        <w:t xml:space="preserve"> 잠시 중단합니다.</w:t>
       </w:r>
       <w:r>
         <w:t xml:space="preserve"> </w:t>
@@ -3599,147 +3623,182 @@
         <w:rPr>
           <w:rFonts w:hint="eastAsia"/>
         </w:rPr>
-        <w:t>위에 닉네</w:t>
+        <w:t xml:space="preserve">위에 닉네임이 보이고 아래 화면은 </w:t>
+      </w:r>
+      <w:r>
+        <w:rPr>
+          <w:rFonts w:hint="eastAsia"/>
+        </w:rPr>
+        <w:t>업주</w:t>
+      </w:r>
+      <w:r>
+        <w:rPr>
+          <w:rFonts w:hint="eastAsia"/>
+        </w:rPr>
+        <w:t>의 메인 페이지와 동일합니다.</w:t>
+      </w:r>
+      <w:r>
+        <w:rPr>
+          <w:rFonts w:hint="eastAsia"/>
+        </w:rPr>
+        <w:t xml:space="preserve"> </w:t>
+      </w:r>
+      <w:r>
+        <w:rPr>
+          <w:rFonts w:hint="eastAsia"/>
+        </w:rPr>
+        <w:t>이젠 상품을 주문할거에요</w:t>
+      </w:r>
+      <w:r>
+        <w:rPr>
+          <w:rFonts w:hint="eastAsia"/>
+          <w:color w:val="0070C0"/>
+        </w:rPr>
+        <w:t>.</w:t>
+      </w:r>
+      <w:r>
+        <w:rPr>
+          <w:color w:val="0070C0"/>
+        </w:rPr>
+        <w:t xml:space="preserve"> [</w:t>
+      </w:r>
+      <w:r>
+        <w:rPr>
+          <w:rFonts w:hint="eastAsia"/>
+          <w:color w:val="0070C0"/>
+        </w:rPr>
+        <w:t xml:space="preserve">지도가 보이는지 확인하고 </w:t>
+      </w:r>
+      <w:proofErr w:type="spellStart"/>
+      <w:r>
+        <w:rPr>
+          <w:rFonts w:hint="eastAsia"/>
+          <w:color w:val="0070C0"/>
+        </w:rPr>
+        <w:t>멘트하기</w:t>
+      </w:r>
+      <w:proofErr w:type="spellEnd"/>
+      <w:r>
+        <w:rPr>
+          <w:color w:val="0070C0"/>
+        </w:rPr>
+        <w:t>]</w:t>
+      </w:r>
+      <w:r>
+        <w:t xml:space="preserve"> </w:t>
+      </w:r>
+      <w:r>
+        <w:rPr>
+          <w:color w:val="FF0000"/>
+        </w:rPr>
+        <w:t>[</w:t>
+      </w:r>
+      <w:proofErr w:type="spellStart"/>
+      <w:r>
+        <w:rPr>
+          <w:rFonts w:hint="eastAsia"/>
+          <w:color w:val="FF0000"/>
+        </w:rPr>
+        <w:t>온식고로</w:t>
+      </w:r>
+      <w:proofErr w:type="spellEnd"/>
+      <w:r>
+        <w:rPr>
+          <w:rFonts w:hint="eastAsia"/>
+          <w:color w:val="FF0000"/>
+        </w:rPr>
+        <w:t xml:space="preserve"> 이동</w:t>
+      </w:r>
+      <w:r>
+        <w:rPr>
+          <w:color w:val="FF0000"/>
+        </w:rPr>
+        <w:t xml:space="preserve">] </w:t>
+      </w:r>
+      <w:r>
+        <w:rPr>
+          <w:rFonts w:hint="eastAsia"/>
+        </w:rPr>
+        <w:t xml:space="preserve">지도에서 내 주변 매장의 위치를 볼 수 있어요. </w:t>
+      </w:r>
+      <w:r>
+        <w:rPr>
+          <w:rFonts w:hint="eastAsia"/>
+        </w:rPr>
+        <w:t xml:space="preserve">밑으로 내리면 </w:t>
+      </w:r>
+      <w:r>
+        <w:rPr>
+          <w:rFonts w:hint="eastAsia"/>
+        </w:rPr>
+        <w:t xml:space="preserve">아까 한식 전문점에서 재고를 등록했던 </w:t>
+      </w:r>
+      <w:r>
+        <w:rPr>
+          <w:rFonts w:hint="eastAsia"/>
+        </w:rPr>
+        <w:t xml:space="preserve">불고기 덮밥과 </w:t>
+      </w:r>
+      <w:proofErr w:type="spellStart"/>
+      <w:r>
+        <w:rPr>
+          <w:rFonts w:hint="eastAsia"/>
+        </w:rPr>
+        <w:t>김치알밥</w:t>
+      </w:r>
+      <w:r>
+        <w:rPr>
+          <w:rFonts w:hint="eastAsia"/>
+        </w:rPr>
+        <w:t>이</w:t>
+      </w:r>
+      <w:proofErr w:type="spellEnd"/>
+      <w:r>
+        <w:rPr>
+          <w:rFonts w:hint="eastAsia"/>
+        </w:rPr>
+        <w:t xml:space="preserve"> 보여요</w:t>
+      </w:r>
+      <w:r>
+        <w:t xml:space="preserve">! </w:t>
+      </w:r>
+      <w:r>
+        <w:rPr>
+          <w:color w:val="FF0000"/>
+        </w:rPr>
+        <w:t>[</w:t>
+      </w:r>
+      <w:r>
+        <w:rPr>
+          <w:rFonts w:hint="eastAsia"/>
+          <w:color w:val="FF0000"/>
+        </w:rPr>
+        <w:t xml:space="preserve">주문하기 클릭- 둘다 수량 </w:t>
+      </w:r>
+      <w:r>
+        <w:rPr>
+          <w:color w:val="FF0000"/>
+        </w:rPr>
+        <w:t>2</w:t>
+      </w:r>
+      <w:r>
+        <w:rPr>
+          <w:rFonts w:hint="eastAsia"/>
+          <w:color w:val="FF0000"/>
+        </w:rPr>
+        <w:t>개 입력 후 신청하기 클릭</w:t>
+      </w:r>
+      <w:r>
+        <w:rPr>
+          <w:color w:val="FF0000"/>
+        </w:rPr>
+        <w:t xml:space="preserve">] </w:t>
       </w:r>
       <w:r>
         <w:rPr>
           <w:rFonts w:hint="eastAsia"/>
         </w:rPr>
         <w:lastRenderedPageBreak/>
-        <w:t xml:space="preserve">임이 보이고 아래 화면은 </w:t>
-      </w:r>
-      <w:r>
-        <w:rPr>
-          <w:rFonts w:hint="eastAsia"/>
-        </w:rPr>
-        <w:t>업주</w:t>
-      </w:r>
-      <w:r>
-        <w:rPr>
-          <w:rFonts w:hint="eastAsia"/>
-        </w:rPr>
-        <w:t>의 메인 페이지와 동일합니다.</w:t>
-      </w:r>
-      <w:r>
-        <w:rPr>
-          <w:rFonts w:hint="eastAsia"/>
-        </w:rPr>
-        <w:t xml:space="preserve"> </w:t>
-      </w:r>
-      <w:r>
-        <w:rPr>
-          <w:rFonts w:hint="eastAsia"/>
-        </w:rPr>
-        <w:t>이젠 상품을 주문할거에요.</w:t>
-      </w:r>
-      <w:r>
-        <w:t xml:space="preserve"> </w:t>
-      </w:r>
-      <w:r>
-        <w:rPr>
-          <w:color w:val="FF0000"/>
-        </w:rPr>
-        <w:t>[</w:t>
-      </w:r>
-      <w:proofErr w:type="spellStart"/>
-      <w:r>
-        <w:rPr>
-          <w:rFonts w:hint="eastAsia"/>
-          <w:color w:val="FF0000"/>
-        </w:rPr>
-        <w:t>온식고로</w:t>
-      </w:r>
-      <w:proofErr w:type="spellEnd"/>
-      <w:r>
-        <w:rPr>
-          <w:rFonts w:hint="eastAsia"/>
-          <w:color w:val="FF0000"/>
-        </w:rPr>
-        <w:t xml:space="preserve"> 이동</w:t>
-      </w:r>
-      <w:r>
-        <w:rPr>
-          <w:color w:val="FF0000"/>
-        </w:rPr>
-        <w:t xml:space="preserve">] </w:t>
-      </w:r>
-      <w:r>
-        <w:rPr>
-          <w:rFonts w:hint="eastAsia"/>
-        </w:rPr>
-        <w:t xml:space="preserve">지도에서 내 주변 매장의 위치를 볼 수 있어요. </w:t>
-      </w:r>
-      <w:r>
-        <w:rPr>
-          <w:rFonts w:hint="eastAsia"/>
-        </w:rPr>
-        <w:t xml:space="preserve">아까 한식 전문점에서 재고를 등록했던 </w:t>
-      </w:r>
-      <w:r>
-        <w:rPr>
-          <w:rFonts w:hint="eastAsia"/>
-        </w:rPr>
-        <w:t xml:space="preserve">불고기 덮밥과 </w:t>
-      </w:r>
-      <w:proofErr w:type="spellStart"/>
-      <w:r>
-        <w:rPr>
-          <w:rFonts w:hint="eastAsia"/>
-        </w:rPr>
-        <w:t>김치알밥</w:t>
-      </w:r>
-      <w:r>
-        <w:rPr>
-          <w:rFonts w:hint="eastAsia"/>
-        </w:rPr>
-        <w:t>이</w:t>
-      </w:r>
-      <w:proofErr w:type="spellEnd"/>
-      <w:r>
-        <w:rPr>
-          <w:rFonts w:hint="eastAsia"/>
-        </w:rPr>
-        <w:t xml:space="preserve"> 보여요</w:t>
-      </w:r>
-      <w:r>
-        <w:t xml:space="preserve">! </w:t>
-      </w:r>
-      <w:r>
-        <w:rPr>
-          <w:color w:val="FF0000"/>
-        </w:rPr>
-        <w:t>[</w:t>
-      </w:r>
-      <w:r>
-        <w:rPr>
-          <w:rFonts w:hint="eastAsia"/>
-          <w:color w:val="FF0000"/>
-        </w:rPr>
-        <w:t xml:space="preserve">주문하기 클릭- 둘다 수량 </w:t>
-      </w:r>
-      <w:r>
-        <w:rPr>
-          <w:color w:val="FF0000"/>
-        </w:rPr>
-        <w:t>2</w:t>
-      </w:r>
-      <w:r>
-        <w:rPr>
-          <w:rFonts w:hint="eastAsia"/>
-          <w:color w:val="FF0000"/>
-        </w:rPr>
-        <w:t>개 입력 후 신청하기 클릭</w:t>
-      </w:r>
-      <w:r>
-        <w:rPr>
-          <w:color w:val="FF0000"/>
-        </w:rPr>
-        <w:t xml:space="preserve">] </w:t>
-      </w:r>
-      <w:r>
-        <w:rPr>
-          <w:rFonts w:hint="eastAsia"/>
-        </w:rPr>
         <w:t>지금 배고프니까</w:t>
       </w:r>
       <w:r>
@@ -4346,6 +4405,11 @@
       </w:r>
     </w:p>
     <w:p>
+      <w:pPr>
+        <w:rPr>
+          <w:color w:val="0070C0"/>
+        </w:rPr>
+      </w:pPr>
       <w:r>
         <w:rPr>
           <w:color w:val="FF0000"/>
@@ -4753,6 +4817,19 @@
           <w:rFonts w:hint="eastAsia"/>
         </w:rPr>
         <w:t>차트 위에 마우스를 놓으면 재고의 개수도 숫자로 볼 수 있어요</w:t>
+      </w:r>
+      <w:r>
+        <w:rPr>
+          <w:rFonts w:hint="eastAsia"/>
+        </w:rPr>
+        <w:t xml:space="preserve"> </w:t>
+      </w:r>
+      <w:r>
+        <w:rPr>
+          <w:rFonts w:hint="eastAsia"/>
+          <w:color w:val="0070C0"/>
+        </w:rPr>
+        <w:t>[쉬기]</w:t>
       </w:r>
     </w:p>
     <w:p>
@@ -5137,7 +5214,72 @@
         <w:rPr>
           <w:rFonts w:hint="eastAsia"/>
         </w:rPr>
-        <w:t xml:space="preserve"> 리스트를 확인할 수 있어요. 가게 정보를 한번 </w:t>
+        <w:t xml:space="preserve"> 리스트를 확인할 수 있어요. </w:t>
+      </w:r>
+      <w:r>
+        <w:rPr>
+          <w:rFonts w:hint="eastAsia"/>
+        </w:rPr>
+        <w:t xml:space="preserve">오늘 등록된 상품이 </w:t>
+      </w:r>
+      <w:proofErr w:type="spellStart"/>
+      <w:r>
+        <w:rPr>
+          <w:rFonts w:hint="eastAsia"/>
+        </w:rPr>
+        <w:t>잇다면</w:t>
+      </w:r>
+      <w:proofErr w:type="spellEnd"/>
+      <w:r>
+        <w:rPr>
+          <w:rFonts w:hint="eastAsia"/>
+        </w:rPr>
+        <w:t xml:space="preserve"> 하얀 배경으로 </w:t>
+      </w:r>
+      <w:proofErr w:type="gramStart"/>
+      <w:r>
+        <w:rPr>
+          <w:rFonts w:hint="eastAsia"/>
+        </w:rPr>
+        <w:t xml:space="preserve">보여요 </w:t>
+      </w:r>
+      <w:r>
+        <w:rPr>
+          <w:color w:val="FF0000"/>
+        </w:rPr>
+        <w:t>!</w:t>
+      </w:r>
+      <w:proofErr w:type="gramEnd"/>
+      <w:r>
+        <w:rPr>
+          <w:color w:val="FF0000"/>
+        </w:rPr>
+        <w:t xml:space="preserve"> </w:t>
+      </w:r>
+      <w:r>
+        <w:rPr>
+          <w:color w:val="FF0000"/>
+        </w:rPr>
+        <w:t>[</w:t>
+      </w:r>
+      <w:r>
+        <w:rPr>
+          <w:rFonts w:hint="eastAsia"/>
+          <w:color w:val="FF0000"/>
+        </w:rPr>
+        <w:t>가게 카드 클릭</w:t>
+      </w:r>
+      <w:r>
+        <w:rPr>
+          <w:color w:val="FF0000"/>
+        </w:rPr>
+        <w:t>]</w:t>
+      </w:r>
+      <w:r>
+        <w:rPr>
+          <w:rFonts w:hint="eastAsia"/>
+        </w:rPr>
+        <w:t xml:space="preserve">가게 정보를 한번 </w:t>
       </w:r>
       <w:r>
         <w:rPr>
@@ -5153,6 +5295,12 @@
       </w:r>
       <w:r>
         <w:t xml:space="preserve"> </w:t>
+      </w:r>
+      <w:r>
+        <w:rPr>
+          <w:rFonts w:hint="eastAsia"/>
+        </w:rPr>
+        <w:t xml:space="preserve">오늘 등록 상품도 있고 </w:t>
       </w:r>
       <w:r>
         <w:rPr>
@@ -5652,14 +5800,7 @@
         <w:rPr>
           <w:rFonts w:hint="eastAsia"/>
         </w:rPr>
-        <w:t xml:space="preserve">를 활용해 근처 가게 상품을 조회할 </w:t>
-      </w:r>
-      <w:r>
-        <w:rPr>
-          <w:rFonts w:hint="eastAsia"/>
-        </w:rPr>
-        <w:lastRenderedPageBreak/>
-        <w:t xml:space="preserve">수 있고 </w:t>
+        <w:t xml:space="preserve">를 활용해 근처 가게 상품을 조회할 수 있고 </w:t>
       </w:r>
       <w:r>
         <w:t>chart.js, word cloud</w:t>
@@ -5740,6 +5881,7 @@
         <w:rPr>
           <w:rFonts w:hint="eastAsia"/>
         </w:rPr>
+        <w:lastRenderedPageBreak/>
         <w:t>백엔드는</w:t>
       </w:r>
       <w:proofErr w:type="spellEnd"/>
@@ -5793,7 +5935,6 @@
       <w:r>
         <w:t xml:space="preserve"> </w:t>
       </w:r>
-      <w:proofErr w:type="gramStart"/>
       <w:r>
         <w:t>REDIS</w:t>
       </w:r>
@@ -5801,14 +5942,7 @@
         <w:rPr>
           <w:rFonts w:hint="eastAsia"/>
         </w:rPr>
-        <w:t>를</w:t>
-      </w:r>
-      <w:proofErr w:type="gramEnd"/>
-      <w:r>
-        <w:rPr>
-          <w:rFonts w:hint="eastAsia"/>
-        </w:rPr>
-        <w:t xml:space="preserve"> 활용하여 이메일 인증 </w:t>
+        <w:t xml:space="preserve">를 활용하여 이메일 인증 </w:t>
       </w:r>
       <w:proofErr w:type="spellStart"/>
       <w:r>
@@ -5856,15 +5990,25 @@
         </w:rPr>
         <w:t>v]</w:t>
       </w:r>
-      <w:bookmarkStart w:id="0" w:name="_GoBack"/>
-      <w:bookmarkEnd w:id="0"/>
     </w:p>
     <w:p>
       <w:r>
         <w:rPr>
           <w:rFonts w:hint="eastAsia"/>
         </w:rPr>
-        <w:t>다음과 같은 화면에서 위젯을 만들면 바로 웹으로 이동할 수 있게 만들어 웹과 앱 둘다 호환이 가능합니다.</w:t>
+        <w:t xml:space="preserve">다음과 같은 화면에서 위젯을 만들면 바로 웹으로 이동할 수 있게 만들어 웹과 </w:t>
+      </w:r>
+      <w:r>
+        <w:rPr>
+          <w:rFonts w:hint="eastAsia"/>
+        </w:rPr>
+        <w:t>모바일</w:t>
+      </w:r>
+      <w:r>
+        <w:rPr>
+          <w:rFonts w:hint="eastAsia"/>
+        </w:rPr>
+        <w:t xml:space="preserve"> 둘다 호환이 가능합니다.</w:t>
       </w:r>
       <w:r>
         <w:t xml:space="preserve"> [</w:t>
@@ -6192,6 +6336,37 @@
         </w:rPr>
         <w:t>미완성된 피드백</w:t>
       </w:r>
+      <w:r>
+        <w:rPr>
+          <w:rFonts w:hint="eastAsia"/>
+        </w:rPr>
+        <w:t xml:space="preserve"> </w:t>
+      </w:r>
+      <w:r>
+        <w:t>–</w:t>
+      </w:r>
+      <w:r>
+        <w:rPr>
+          <w:rFonts w:hint="eastAsia"/>
+        </w:rPr>
+        <w:t xml:space="preserve"> 중간에 </w:t>
+      </w:r>
+      <w:proofErr w:type="spellStart"/>
+      <w:r>
+        <w:rPr>
+          <w:rFonts w:hint="eastAsia"/>
+        </w:rPr>
+        <w:t>엔터를</w:t>
+      </w:r>
+      <w:proofErr w:type="spellEnd"/>
+      <w:r>
+        <w:rPr>
+          <w:rFonts w:hint="eastAsia"/>
+        </w:rPr>
+        <w:t xml:space="preserve"> 계속 눌러줘야됨</w:t>
+      </w:r>
+      <w:bookmarkStart w:id="0" w:name="_GoBack"/>
+      <w:bookmarkEnd w:id="0"/>
     </w:p>
     <w:p>
       <w:pPr>
@@ -6217,13 +6392,7 @@
       </w:r>
       <w:proofErr w:type="spellEnd"/>
     </w:p>
-    <w:p>
-      <w:pPr>
-        <w:rPr>
-          <w:rFonts w:hint="eastAsia"/>
-        </w:rPr>
-      </w:pPr>
-    </w:p>
+    <w:p/>
     <w:p>
       <w:pPr>
         <w:pBdr>
@@ -6231,13 +6400,7 @@
         </w:pBdr>
       </w:pPr>
     </w:p>
-    <w:p>
-      <w:pPr>
-        <w:rPr>
-          <w:rFonts w:hint="eastAsia"/>
-        </w:rPr>
-      </w:pPr>
-    </w:p>
+    <w:p/>
     <w:sectPr>
       <w:pgSz w:w="11906" w:h="16838"/>
       <w:pgMar w:top="720" w:right="720" w:bottom="720" w:left="720" w:header="851" w:footer="992" w:gutter="0"/>

</xml_diff>